<commit_message>
modify the page content
</commit_message>
<xml_diff>
--- a/DOC/开发文档v_0.1.docx
+++ b/DOC/开发文档v_0.1.docx
@@ -1,6 +1,6 @@
 
 <file path=word/document.xml><?xml version="1.0" encoding="utf-8"?>
-<w:document xmlns:wpc="http://schemas.microsoft.com/office/word/2010/wordprocessingCanvas" xmlns:mc="http://schemas.openxmlformats.org/markup-compatibility/2006" xmlns:o="urn:schemas-microsoft-com:office:office" xmlns:r="http://schemas.openxmlformats.org/officeDocument/2006/relationships" xmlns:m="http://schemas.openxmlformats.org/officeDocument/2006/math" xmlns:v="urn:schemas-microsoft-com:vml" xmlns:wp14="http://schemas.microsoft.com/office/word/2010/wordprocessingDrawing" xmlns:wp="http://schemas.openxmlformats.org/drawingml/2006/wordprocessingDrawing" xmlns:w10="urn:schemas-microsoft-com:office:word" xmlns:w="http://schemas.openxmlformats.org/wordprocessingml/2006/main" xmlns:w14="http://schemas.microsoft.com/office/word/2010/wordml" xmlns:wpg="http://schemas.microsoft.com/office/word/2010/wordprocessingGroup" xmlns:wpi="http://schemas.microsoft.com/office/word/2010/wordprocessingInk" xmlns:wne="http://schemas.microsoft.com/office/word/2006/wordml" xmlns:wps="http://schemas.microsoft.com/office/word/2010/wordprocessingShape" mc:Ignorable="w14 wp14">
+<w:document xmlns:wpc="http://schemas.microsoft.com/office/word/2010/wordprocessingCanvas" xmlns:mo="http://schemas.microsoft.com/office/mac/office/2008/main" xmlns:mc="http://schemas.openxmlformats.org/markup-compatibility/2006" xmlns:mv="urn:schemas-microsoft-com:mac:vml" xmlns:o="urn:schemas-microsoft-com:office:office" xmlns:r="http://schemas.openxmlformats.org/officeDocument/2006/relationships" xmlns:m="http://schemas.openxmlformats.org/officeDocument/2006/math" xmlns:v="urn:schemas-microsoft-com:vml" xmlns:wp14="http://schemas.microsoft.com/office/word/2010/wordprocessingDrawing" xmlns:wp="http://schemas.openxmlformats.org/drawingml/2006/wordprocessingDrawing" xmlns:w10="urn:schemas-microsoft-com:office:word" xmlns:w="http://schemas.openxmlformats.org/wordprocessingml/2006/main" xmlns:w14="http://schemas.microsoft.com/office/word/2010/wordml" xmlns:wpg="http://schemas.microsoft.com/office/word/2010/wordprocessingGroup" xmlns:wpi="http://schemas.microsoft.com/office/word/2010/wordprocessingInk" xmlns:wne="http://schemas.microsoft.com/office/word/2006/wordml" xmlns:wps="http://schemas.microsoft.com/office/word/2010/wordprocessingShape" mc:Ignorable="w14 wp14">
   <w:body>
     <w:p>
       <w:pPr>
@@ -380,36 +380,9 @@
             <w:tcW w:w="2765" w:type="dxa"/>
           </w:tcPr>
           <w:p>
-            <w:pPr>
-              <w:rPr>
-                <w:ins w:id="0" w:author="xiayun" w:date="2015-08-28T23:01:00Z"/>
-                <w:rFonts w:hint="eastAsia"/>
-              </w:rPr>
-            </w:pPr>
-            <w:del w:id="1" w:author="xiayun" w:date="2015-08-28T23:01:00Z">
-              <w:r>
-                <w:delText>V</w:delText>
-              </w:r>
-              <w:r>
-                <w:rPr>
-                  <w:rFonts w:hint="eastAsia"/>
-                </w:rPr>
-                <w:delText>archar(</w:delText>
-              </w:r>
-              <w:r>
-                <w:delText>128</w:delText>
-              </w:r>
-              <w:r>
-                <w:rPr>
-                  <w:rFonts w:hint="eastAsia"/>
-                </w:rPr>
-                <w:delText>)</w:delText>
-              </w:r>
-            </w:del>
-          </w:p>
-          <w:p>
-            <w:proofErr w:type="spellStart"/>
-            <w:ins w:id="2" w:author="xiayun" w:date="2015-08-28T23:01:00Z">
+            <w:proofErr w:type="spellStart"/>
+            <w:proofErr w:type="gramStart"/>
+            <w:ins w:id="0" w:author="xiayun" w:date="2015-08-28T23:01:00Z">
               <w:r>
                 <w:t>V</w:t>
               </w:r>
@@ -419,24 +392,15 @@
                 </w:rPr>
                 <w:t>archar</w:t>
               </w:r>
-              <w:proofErr w:type="spellEnd"/>
+            </w:ins>
+            <w:proofErr w:type="spellEnd"/>
+            <w:ins w:id="1" w:author="clement lau" w:date="2015-08-29T01:41:00Z">
               <w:r>
-                <w:rPr>
-                  <w:rFonts w:hint="eastAsia"/>
-                </w:rPr>
-                <w:t>（</w:t>
+                <w:t>(</w:t>
               </w:r>
+              <w:proofErr w:type="gramEnd"/>
               <w:r>
-                <w:rPr>
-                  <w:rFonts w:hint="eastAsia"/>
-                </w:rPr>
-                <w:t>15</w:t>
-              </w:r>
-              <w:r>
-                <w:rPr>
-                  <w:rFonts w:hint="eastAsia"/>
-                </w:rPr>
-                <w:t>）</w:t>
+                <w:t>16)</w:t>
               </w:r>
             </w:ins>
           </w:p>
@@ -482,20 +446,9 @@
             <w:tcW w:w="2765" w:type="dxa"/>
           </w:tcPr>
           <w:p>
-            <w:pPr>
-              <w:rPr>
-                <w:ins w:id="3" w:author="xiayun" w:date="2015-08-27T22:55:00Z"/>
-              </w:rPr>
-            </w:pPr>
-            <w:del w:id="4" w:author="xiayun" w:date="2015-08-27T22:55:00Z">
-              <w:r>
-                <w:delText>Char(1)</w:delText>
-              </w:r>
-            </w:del>
-          </w:p>
-          <w:p>
-            <w:proofErr w:type="spellStart"/>
-            <w:ins w:id="5" w:author="xiayun" w:date="2015-08-27T22:55:00Z">
+            <w:proofErr w:type="spellStart"/>
+            <w:proofErr w:type="gramStart"/>
+            <w:ins w:id="2" w:author="xiayun" w:date="2015-08-27T22:55:00Z">
               <w:r>
                 <w:t>T</w:t>
               </w:r>
@@ -510,172 +463,16 @@
                 <w:rPr>
                   <w:rFonts w:hint="eastAsia"/>
                 </w:rPr>
-                <w:t>(2)</w:t>
+                <w:t>(</w:t>
               </w:r>
-            </w:ins>
-          </w:p>
-        </w:tc>
-        <w:tc>
-          <w:tcPr>
-            <w:tcW w:w="2766" w:type="dxa"/>
-          </w:tcPr>
-          <w:p>
-            <w:r>
-              <w:rPr>
-                <w:rFonts w:hint="eastAsia"/>
-              </w:rPr>
-              <w:t>1-</w:t>
-            </w:r>
-            <w:r>
-              <w:rPr>
-                <w:rFonts w:hint="eastAsia"/>
-              </w:rPr>
-              <w:t>正式</w:t>
-            </w:r>
-            <w:r>
-              <w:t>用户</w:t>
-            </w:r>
-            <w:r>
-              <w:rPr>
-                <w:rFonts w:hint="eastAsia"/>
-              </w:rPr>
-              <w:t xml:space="preserve"> 2-</w:t>
-            </w:r>
-            <w:r>
-              <w:rPr>
-                <w:rFonts w:hint="eastAsia"/>
-              </w:rPr>
-              <w:t>登陆</w:t>
-            </w:r>
-            <w:r>
-              <w:t>账户未激活</w:t>
-            </w:r>
-            <w:r>
-              <w:rPr>
-                <w:rFonts w:hint="eastAsia"/>
-              </w:rPr>
-              <w:t xml:space="preserve"> 3-</w:t>
-            </w:r>
-            <w:r>
-              <w:rPr>
-                <w:rFonts w:hint="eastAsia"/>
-              </w:rPr>
-              <w:t>封禁</w:t>
-            </w:r>
-            <w:r>
-              <w:t>用户</w:t>
-            </w:r>
-          </w:p>
-        </w:tc>
-      </w:tr>
-      <w:tr>
-        <w:tc>
-          <w:tcPr>
-            <w:tcW w:w="2765" w:type="dxa"/>
-          </w:tcPr>
-          <w:p>
-            <w:proofErr w:type="spellStart"/>
-            <w:r>
-              <w:t>U</w:t>
-            </w:r>
-            <w:r>
-              <w:rPr>
-                <w:rFonts w:hint="eastAsia"/>
-              </w:rPr>
-              <w:t>niq</w:t>
-            </w:r>
-            <w:r>
-              <w:t>name</w:t>
-            </w:r>
-            <w:proofErr w:type="spellEnd"/>
-          </w:p>
-        </w:tc>
-        <w:tc>
-          <w:tcPr>
-            <w:tcW w:w="2765" w:type="dxa"/>
-          </w:tcPr>
-          <w:p>
-            <w:proofErr w:type="spellStart"/>
-            <w:r>
-              <w:t>V</w:t>
-            </w:r>
-            <w:r>
-              <w:rPr>
-                <w:rFonts w:hint="eastAsia"/>
-              </w:rPr>
-              <w:t>archar</w:t>
-            </w:r>
-            <w:proofErr w:type="spellEnd"/>
-            <w:r>
-              <w:t>(128)</w:t>
-            </w:r>
-          </w:p>
-        </w:tc>
-        <w:tc>
-          <w:tcPr>
-            <w:tcW w:w="2766" w:type="dxa"/>
-          </w:tcPr>
-          <w:p>
-            <w:r>
-              <w:rPr>
-                <w:rFonts w:hint="eastAsia"/>
-              </w:rPr>
-              <w:t>昵称</w:t>
-            </w:r>
-          </w:p>
-        </w:tc>
-      </w:tr>
-      <w:tr>
-        <w:trPr>
-          <w:del w:id="6" w:author="xiayun" w:date="2015-08-27T22:55:00Z"/>
-        </w:trPr>
-        <w:tc>
-          <w:tcPr>
-            <w:tcW w:w="2765" w:type="dxa"/>
-          </w:tcPr>
-          <w:p>
-            <w:pPr>
-              <w:rPr>
-                <w:del w:id="7" w:author="xiayun" w:date="2015-08-27T22:55:00Z"/>
-              </w:rPr>
-            </w:pPr>
-            <w:del w:id="8" w:author="xiayun" w:date="2015-08-27T22:55:00Z">
-              <w:r>
-                <w:delText>A</w:delText>
-              </w:r>
+              <w:proofErr w:type="gramEnd"/>
               <w:r>
                 <w:rPr>
                   <w:rFonts w:hint="eastAsia"/>
                 </w:rPr>
-                <w:delText>vatar</w:delText>
+                <w:t>2)</w:t>
               </w:r>
-            </w:del>
-          </w:p>
-        </w:tc>
-        <w:tc>
-          <w:tcPr>
-            <w:tcW w:w="2765" w:type="dxa"/>
-          </w:tcPr>
-          <w:p>
-            <w:pPr>
-              <w:rPr>
-                <w:del w:id="9" w:author="xiayun" w:date="2015-08-27T22:55:00Z"/>
-              </w:rPr>
-            </w:pPr>
-            <w:del w:id="10" w:author="xiayun" w:date="2015-08-27T22:55:00Z">
-              <w:r>
-                <w:delText>V</w:delText>
-              </w:r>
-              <w:r>
-                <w:rPr>
-                  <w:rFonts w:hint="eastAsia"/>
-                </w:rPr>
-                <w:delText>archar</w:delText>
-              </w:r>
-              <w:r>
-                <w:delText>(128)</w:delText>
-              </w:r>
-            </w:del>
+            </w:ins>
           </w:p>
         </w:tc>
         <w:tc>
@@ -683,19 +480,51 @@
             <w:tcW w:w="2766" w:type="dxa"/>
           </w:tcPr>
           <w:p>
-            <w:pPr>
-              <w:rPr>
-                <w:del w:id="11" w:author="xiayun" w:date="2015-08-27T22:55:00Z"/>
-              </w:rPr>
-            </w:pPr>
-            <w:del w:id="12" w:author="xiayun" w:date="2015-08-27T22:55:00Z">
-              <w:r>
-                <w:rPr>
-                  <w:rFonts w:hint="eastAsia"/>
-                </w:rPr>
-                <w:delText>头像</w:delText>
-              </w:r>
-            </w:del>
+            <w:r>
+              <w:rPr>
+                <w:rFonts w:hint="eastAsia"/>
+              </w:rPr>
+              <w:t>1-</w:t>
+            </w:r>
+            <w:r>
+              <w:rPr>
+                <w:rFonts w:hint="eastAsia"/>
+              </w:rPr>
+              <w:t>正式</w:t>
+            </w:r>
+            <w:r>
+              <w:t>用户</w:t>
+            </w:r>
+            <w:r>
+              <w:rPr>
+                <w:rFonts w:hint="eastAsia"/>
+              </w:rPr>
+              <w:t xml:space="preserve"> 2-</w:t>
+            </w:r>
+            <w:r>
+              <w:rPr>
+                <w:rFonts w:hint="eastAsia"/>
+              </w:rPr>
+              <w:t>登陆</w:t>
+            </w:r>
+            <w:r>
+              <w:t>账户未激活</w:t>
+            </w:r>
+            <w:r>
+              <w:rPr>
+                <w:rFonts w:hint="eastAsia"/>
+              </w:rPr>
+              <w:t xml:space="preserve"> 3-</w:t>
+            </w:r>
+            <w:r>
+              <w:rPr>
+                <w:rFonts w:hint="eastAsia"/>
+              </w:rPr>
+              <w:t>封禁</w:t>
+            </w:r>
+            <w:r>
+              <w:t>用户</w:t>
+            </w:r>
           </w:p>
         </w:tc>
       </w:tr>
@@ -705,6 +534,122 @@
             <w:tcW w:w="2765" w:type="dxa"/>
           </w:tcPr>
           <w:p>
+            <w:proofErr w:type="spellStart"/>
+            <w:r>
+              <w:t>U</w:t>
+            </w:r>
+            <w:r>
+              <w:rPr>
+                <w:rFonts w:hint="eastAsia"/>
+              </w:rPr>
+              <w:t>niq</w:t>
+            </w:r>
+            <w:r>
+              <w:t>name</w:t>
+            </w:r>
+            <w:proofErr w:type="spellEnd"/>
+          </w:p>
+        </w:tc>
+        <w:tc>
+          <w:tcPr>
+            <w:tcW w:w="2765" w:type="dxa"/>
+          </w:tcPr>
+          <w:p>
+            <w:proofErr w:type="spellStart"/>
+            <w:r>
+              <w:t>V</w:t>
+            </w:r>
+            <w:r>
+              <w:rPr>
+                <w:rFonts w:hint="eastAsia"/>
+              </w:rPr>
+              <w:t>archar</w:t>
+            </w:r>
+            <w:proofErr w:type="spellEnd"/>
+            <w:r>
+              <w:t>(128)</w:t>
+            </w:r>
+          </w:p>
+        </w:tc>
+        <w:tc>
+          <w:tcPr>
+            <w:tcW w:w="2766" w:type="dxa"/>
+          </w:tcPr>
+          <w:p>
+            <w:r>
+              <w:rPr>
+                <w:rFonts w:hint="eastAsia"/>
+              </w:rPr>
+              <w:t>昵称</w:t>
+            </w:r>
+          </w:p>
+        </w:tc>
+      </w:tr>
+      <w:tr>
+        <w:tc>
+          <w:tcPr>
+            <w:tcW w:w="2765" w:type="dxa"/>
+          </w:tcPr>
+          <w:p>
+            <w:r>
+              <w:t>A</w:t>
+            </w:r>
+            <w:r>
+              <w:rPr>
+                <w:rFonts w:hint="eastAsia"/>
+              </w:rPr>
+              <w:t>vatar</w:t>
+            </w:r>
+          </w:p>
+        </w:tc>
+        <w:tc>
+          <w:tcPr>
+            <w:tcW w:w="2765" w:type="dxa"/>
+          </w:tcPr>
+          <w:p>
+            <w:proofErr w:type="spellStart"/>
+            <w:proofErr w:type="gramStart"/>
+            <w:r>
+              <w:t>V</w:t>
+            </w:r>
+            <w:r>
+              <w:rPr>
+                <w:rFonts w:hint="eastAsia"/>
+              </w:rPr>
+              <w:t>archar</w:t>
+            </w:r>
+            <w:proofErr w:type="spellEnd"/>
+            <w:r>
+              <w:t>(</w:t>
+            </w:r>
+            <w:proofErr w:type="gramEnd"/>
+            <w:r>
+              <w:t>128)</w:t>
+            </w:r>
+            <w:bookmarkStart w:id="3" w:name="_GoBack"/>
+            <w:bookmarkEnd w:id="3"/>
+          </w:p>
+        </w:tc>
+        <w:tc>
+          <w:tcPr>
+            <w:tcW w:w="2766" w:type="dxa"/>
+          </w:tcPr>
+          <w:p>
+            <w:r>
+              <w:rPr>
+                <w:rFonts w:hint="eastAsia"/>
+              </w:rPr>
+              <w:t>头像</w:t>
+            </w:r>
+          </w:p>
+        </w:tc>
+      </w:tr>
+      <w:tr>
+        <w:tc>
+          <w:tcPr>
+            <w:tcW w:w="2765" w:type="dxa"/>
+          </w:tcPr>
+          <w:p>
             <w:r>
               <w:t>G</w:t>
             </w:r>
@@ -721,29 +666,9 @@
             <w:tcW w:w="2765" w:type="dxa"/>
           </w:tcPr>
           <w:p>
-            <w:pPr>
-              <w:rPr>
-                <w:ins w:id="13" w:author="xiayun" w:date="2015-08-27T22:55:00Z"/>
-              </w:rPr>
-            </w:pPr>
-            <w:del w:id="14" w:author="xiayun" w:date="2015-08-27T22:55:00Z">
-              <w:r>
-                <w:delText>C</w:delText>
-              </w:r>
-              <w:r>
-                <w:rPr>
-                  <w:rFonts w:hint="eastAsia"/>
-                </w:rPr>
-                <w:delText>har(</w:delText>
-              </w:r>
-              <w:r>
-                <w:delText>1)</w:delText>
-              </w:r>
-            </w:del>
-          </w:p>
-          <w:p>
-            <w:proofErr w:type="spellStart"/>
-            <w:ins w:id="15" w:author="xiayun" w:date="2015-08-27T22:55:00Z">
+            <w:proofErr w:type="spellStart"/>
+            <w:proofErr w:type="gramStart"/>
+            <w:ins w:id="4" w:author="xiayun" w:date="2015-08-27T22:55:00Z">
               <w:r>
                 <w:t>T</w:t>
               </w:r>
@@ -758,7 +683,14 @@
                 <w:rPr>
                   <w:rFonts w:hint="eastAsia"/>
                 </w:rPr>
-                <w:t>(1)</w:t>
+                <w:t>(</w:t>
+              </w:r>
+              <w:proofErr w:type="gramEnd"/>
+              <w:r>
+                <w:rPr>
+                  <w:rFonts w:hint="eastAsia"/>
+                </w:rPr>
+                <w:t>1)</w:t>
               </w:r>
             </w:ins>
           </w:p>
@@ -958,7 +890,6 @@
             <w:tcW w:w="2765" w:type="dxa"/>
           </w:tcPr>
           <w:p>
-            <w:bookmarkStart w:id="16" w:name="_GoBack"/>
             <w:r>
               <w:t>A</w:t>
             </w:r>
@@ -968,7 +899,6 @@
               </w:rPr>
               <w:t>ddress</w:t>
             </w:r>
-            <w:bookmarkEnd w:id="16"/>
           </w:p>
         </w:tc>
         <w:tc>
@@ -1008,7 +938,7 @@
       </w:tr>
       <w:tr>
         <w:trPr>
-          <w:ins w:id="17" w:author="xiayun" w:date="2015-08-27T22:55:00Z"/>
+          <w:ins w:id="5" w:author="xiayun" w:date="2015-08-27T22:55:00Z"/>
         </w:trPr>
         <w:tc>
           <w:tcPr>
@@ -1017,10 +947,10 @@
           <w:p>
             <w:pPr>
               <w:rPr>
-                <w:ins w:id="18" w:author="xiayun" w:date="2015-08-27T22:55:00Z"/>
+                <w:ins w:id="6" w:author="xiayun" w:date="2015-08-27T22:55:00Z"/>
               </w:rPr>
             </w:pPr>
-            <w:ins w:id="19" w:author="xiayun" w:date="2015-08-27T22:55:00Z">
+            <w:ins w:id="7" w:author="xiayun" w:date="2015-08-27T22:55:00Z">
               <w:r>
                 <w:t>S</w:t>
               </w:r>
@@ -1040,11 +970,11 @@
           <w:p>
             <w:pPr>
               <w:rPr>
-                <w:ins w:id="20" w:author="xiayun" w:date="2015-08-27T22:55:00Z"/>
+                <w:ins w:id="8" w:author="xiayun" w:date="2015-08-27T22:55:00Z"/>
               </w:rPr>
             </w:pPr>
             <w:proofErr w:type="spellStart"/>
-            <w:ins w:id="21" w:author="xiayun" w:date="2015-08-27T22:55:00Z">
+            <w:ins w:id="9" w:author="xiayun" w:date="2015-08-27T22:55:00Z">
               <w:r>
                 <w:t>T</w:t>
               </w:r>
@@ -1071,10 +1001,10 @@
           <w:p>
             <w:pPr>
               <w:rPr>
-                <w:ins w:id="22" w:author="xiayun" w:date="2015-08-27T22:55:00Z"/>
+                <w:ins w:id="10" w:author="xiayun" w:date="2015-08-27T22:55:00Z"/>
               </w:rPr>
             </w:pPr>
-            <w:ins w:id="23" w:author="xiayun" w:date="2015-08-27T22:55:00Z">
+            <w:ins w:id="11" w:author="xiayun" w:date="2015-08-27T22:55:00Z">
               <w:r>
                 <w:rPr>
                   <w:rFonts w:hint="eastAsia"/>
@@ -1795,7 +1725,6 @@
           <w:p>
             <w:proofErr w:type="spellStart"/>
             <w:r>
-              <w:lastRenderedPageBreak/>
               <w:t>Service</w:t>
             </w:r>
             <w:r>
@@ -2754,7 +2683,7 @@
 </file>
 
 <file path=word/numbering.xml><?xml version="1.0" encoding="utf-8"?>
-<w:numbering xmlns:wpc="http://schemas.microsoft.com/office/word/2010/wordprocessingCanvas" xmlns:mc="http://schemas.openxmlformats.org/markup-compatibility/2006" xmlns:o="urn:schemas-microsoft-com:office:office" xmlns:r="http://schemas.openxmlformats.org/officeDocument/2006/relationships" xmlns:m="http://schemas.openxmlformats.org/officeDocument/2006/math" xmlns:v="urn:schemas-microsoft-com:vml" xmlns:wp14="http://schemas.microsoft.com/office/word/2010/wordprocessingDrawing" xmlns:wp="http://schemas.openxmlformats.org/drawingml/2006/wordprocessingDrawing" xmlns:w10="urn:schemas-microsoft-com:office:word" xmlns:w="http://schemas.openxmlformats.org/wordprocessingml/2006/main" xmlns:w14="http://schemas.microsoft.com/office/word/2010/wordml" xmlns:wpg="http://schemas.microsoft.com/office/word/2010/wordprocessingGroup" xmlns:wpi="http://schemas.microsoft.com/office/word/2010/wordprocessingInk" xmlns:wne="http://schemas.microsoft.com/office/word/2006/wordml" xmlns:wps="http://schemas.microsoft.com/office/word/2010/wordprocessingShape" mc:Ignorable="w14 wp14">
+<w:numbering xmlns:wpc="http://schemas.microsoft.com/office/word/2010/wordprocessingCanvas" xmlns:mo="http://schemas.microsoft.com/office/mac/office/2008/main" xmlns:mc="http://schemas.openxmlformats.org/markup-compatibility/2006" xmlns:mv="urn:schemas-microsoft-com:mac:vml" xmlns:o="urn:schemas-microsoft-com:office:office" xmlns:r="http://schemas.openxmlformats.org/officeDocument/2006/relationships" xmlns:m="http://schemas.openxmlformats.org/officeDocument/2006/math" xmlns:v="urn:schemas-microsoft-com:vml" xmlns:wp14="http://schemas.microsoft.com/office/word/2010/wordprocessingDrawing" xmlns:wp="http://schemas.openxmlformats.org/drawingml/2006/wordprocessingDrawing" xmlns:w10="urn:schemas-microsoft-com:office:word" xmlns:w="http://schemas.openxmlformats.org/wordprocessingml/2006/main" xmlns:w14="http://schemas.microsoft.com/office/word/2010/wordml" xmlns:wpg="http://schemas.microsoft.com/office/word/2010/wordprocessingGroup" xmlns:wpi="http://schemas.microsoft.com/office/word/2010/wordprocessingInk" xmlns:wne="http://schemas.microsoft.com/office/word/2006/wordml" xmlns:wps="http://schemas.microsoft.com/office/word/2010/wordprocessingShape" mc:Ignorable="w14 wp14">
   <w:abstractNum w:abstractNumId="0">
     <w:nsid w:val="040F73DA"/>
     <w:multiLevelType w:val="hybridMultilevel"/>
@@ -3093,7 +3022,7 @@
     </w:rPrDefault>
     <w:pPrDefault/>
   </w:docDefaults>
-  <w:latentStyles w:defLockedState="0" w:defUIPriority="99" w:defSemiHidden="1" w:defUnhideWhenUsed="1" w:defQFormat="0" w:count="267">
+  <w:latentStyles w:defLockedState="0" w:defUIPriority="99" w:defSemiHidden="1" w:defUnhideWhenUsed="1" w:defQFormat="0" w:count="276">
     <w:lsdException w:name="Normal" w:semiHidden="0" w:uiPriority="0" w:unhideWhenUsed="0" w:qFormat="1"/>
     <w:lsdException w:name="heading 1" w:semiHidden="0" w:uiPriority="9" w:unhideWhenUsed="0" w:qFormat="1"/>
     <w:lsdException w:name="heading 2" w:uiPriority="9" w:qFormat="1"/>
@@ -3244,7 +3173,7 @@
     <w:name w:val="heading 1"/>
     <w:basedOn w:val="a"/>
     <w:next w:val="a"/>
-    <w:link w:val="1Char"/>
+    <w:link w:val="10"/>
     <w:uiPriority w:val="9"/>
     <w:qFormat/>
     <w:rsid w:val="00735135"/>
@@ -3266,7 +3195,7 @@
     <w:name w:val="heading 2"/>
     <w:basedOn w:val="a"/>
     <w:next w:val="a"/>
-    <w:link w:val="2Char"/>
+    <w:link w:val="20"/>
     <w:uiPriority w:val="9"/>
     <w:unhideWhenUsed/>
     <w:qFormat/>
@@ -3289,7 +3218,7 @@
     <w:name w:val="heading 3"/>
     <w:basedOn w:val="a"/>
     <w:next w:val="a"/>
-    <w:link w:val="3Char"/>
+    <w:link w:val="30"/>
     <w:uiPriority w:val="9"/>
     <w:unhideWhenUsed/>
     <w:qFormat/>
@@ -3334,8 +3263,8 @@
     <w:semiHidden/>
     <w:unhideWhenUsed/>
   </w:style>
-  <w:style w:type="character" w:customStyle="1" w:styleId="1Char">
-    <w:name w:val="标题 1 Char"/>
+  <w:style w:type="character" w:customStyle="1" w:styleId="10">
+    <w:name w:val="标题 1字符"/>
     <w:basedOn w:val="a0"/>
     <w:link w:val="1"/>
     <w:uiPriority w:val="9"/>
@@ -3348,8 +3277,8 @@
       <w:szCs w:val="44"/>
     </w:rPr>
   </w:style>
-  <w:style w:type="character" w:customStyle="1" w:styleId="2Char">
-    <w:name w:val="标题 2 Char"/>
+  <w:style w:type="character" w:customStyle="1" w:styleId="20">
+    <w:name w:val="标题 2字符"/>
     <w:basedOn w:val="a0"/>
     <w:link w:val="2"/>
     <w:uiPriority w:val="9"/>
@@ -3386,7 +3315,7 @@
       <w:szCs w:val="32"/>
     </w:rPr>
   </w:style>
-  <w:style w:type="paragraph" w:styleId="20">
+  <w:style w:type="paragraph" w:styleId="21">
     <w:name w:val="toc 2"/>
     <w:basedOn w:val="a"/>
     <w:next w:val="a"/>
@@ -3406,7 +3335,7 @@
       <w:sz w:val="22"/>
     </w:rPr>
   </w:style>
-  <w:style w:type="paragraph" w:styleId="10">
+  <w:style w:type="paragraph" w:styleId="11">
     <w:name w:val="toc 1"/>
     <w:basedOn w:val="a"/>
     <w:next w:val="a"/>
@@ -3425,7 +3354,7 @@
       <w:sz w:val="22"/>
     </w:rPr>
   </w:style>
-  <w:style w:type="paragraph" w:styleId="30">
+  <w:style w:type="paragraph" w:styleId="31">
     <w:name w:val="toc 3"/>
     <w:basedOn w:val="a"/>
     <w:next w:val="a"/>
@@ -3455,8 +3384,8 @@
       <w:ind w:firstLineChars="200" w:firstLine="420"/>
     </w:pPr>
   </w:style>
-  <w:style w:type="character" w:customStyle="1" w:styleId="3Char">
-    <w:name w:val="标题 3 Char"/>
+  <w:style w:type="character" w:customStyle="1" w:styleId="30">
+    <w:name w:val="标题 3字符"/>
     <w:basedOn w:val="a0"/>
     <w:link w:val="3"/>
     <w:uiPriority w:val="9"/>
@@ -3474,6 +3403,7 @@
     <w:uiPriority w:val="39"/>
     <w:rsid w:val="002242B5"/>
     <w:tblPr>
+      <w:tblInd w:w="0" w:type="dxa"/>
       <w:tblBorders>
         <w:top w:val="single" w:sz="4" w:space="0" w:color="auto"/>
         <w:left w:val="single" w:sz="4" w:space="0" w:color="auto"/>
@@ -3482,13 +3412,46 @@
         <w:insideH w:val="single" w:sz="4" w:space="0" w:color="auto"/>
         <w:insideV w:val="single" w:sz="4" w:space="0" w:color="auto"/>
       </w:tblBorders>
+      <w:tblCellMar>
+        <w:top w:w="0" w:type="dxa"/>
+        <w:left w:w="108" w:type="dxa"/>
+        <w:bottom w:w="0" w:type="dxa"/>
+        <w:right w:w="108" w:type="dxa"/>
+      </w:tblCellMar>
     </w:tblPr>
+  </w:style>
+  <w:style w:type="paragraph" w:styleId="a5">
+    <w:name w:val="Balloon Text"/>
+    <w:basedOn w:val="a"/>
+    <w:link w:val="a6"/>
+    <w:uiPriority w:val="99"/>
+    <w:semiHidden/>
+    <w:unhideWhenUsed/>
+    <w:rsid w:val="00631AB1"/>
+    <w:rPr>
+      <w:rFonts w:ascii="Lucida Grande" w:hAnsi="Lucida Grande" w:cs="Lucida Grande"/>
+      <w:sz w:val="18"/>
+      <w:szCs w:val="18"/>
+    </w:rPr>
+  </w:style>
+  <w:style w:type="character" w:customStyle="1" w:styleId="a6">
+    <w:name w:val="批注框文本字符"/>
+    <w:basedOn w:val="a0"/>
+    <w:link w:val="a5"/>
+    <w:uiPriority w:val="99"/>
+    <w:semiHidden/>
+    <w:rsid w:val="00631AB1"/>
+    <w:rPr>
+      <w:rFonts w:ascii="Lucida Grande" w:hAnsi="Lucida Grande" w:cs="Lucida Grande"/>
+      <w:sz w:val="18"/>
+      <w:szCs w:val="18"/>
+    </w:rPr>
   </w:style>
 </w:styles>
 </file>
 
 <file path=word/stylesWithEffects.xml><?xml version="1.0" encoding="utf-8"?>
-<w:styles xmlns:wpc="http://schemas.microsoft.com/office/word/2010/wordprocessingCanvas" xmlns:mc="http://schemas.openxmlformats.org/markup-compatibility/2006" xmlns:o="urn:schemas-microsoft-com:office:office" xmlns:r="http://schemas.openxmlformats.org/officeDocument/2006/relationships" xmlns:m="http://schemas.openxmlformats.org/officeDocument/2006/math" xmlns:v="urn:schemas-microsoft-com:vml" xmlns:wp14="http://schemas.microsoft.com/office/word/2010/wordprocessingDrawing" xmlns:wp="http://schemas.openxmlformats.org/drawingml/2006/wordprocessingDrawing" xmlns:w10="urn:schemas-microsoft-com:office:word" xmlns:w="http://schemas.openxmlformats.org/wordprocessingml/2006/main" xmlns:w14="http://schemas.microsoft.com/office/word/2010/wordml" xmlns:wpg="http://schemas.microsoft.com/office/word/2010/wordprocessingGroup" xmlns:wpi="http://schemas.microsoft.com/office/word/2010/wordprocessingInk" xmlns:wne="http://schemas.microsoft.com/office/word/2006/wordml" xmlns:wps="http://schemas.microsoft.com/office/word/2010/wordprocessingShape" mc:Ignorable="w14 wp14">
+<w:styles xmlns:wpc="http://schemas.microsoft.com/office/word/2010/wordprocessingCanvas" xmlns:mo="http://schemas.microsoft.com/office/mac/office/2008/main" xmlns:mc="http://schemas.openxmlformats.org/markup-compatibility/2006" xmlns:mv="urn:schemas-microsoft-com:mac:vml" xmlns:o="urn:schemas-microsoft-com:office:office" xmlns:r="http://schemas.openxmlformats.org/officeDocument/2006/relationships" xmlns:m="http://schemas.openxmlformats.org/officeDocument/2006/math" xmlns:v="urn:schemas-microsoft-com:vml" xmlns:wp14="http://schemas.microsoft.com/office/word/2010/wordprocessingDrawing" xmlns:wp="http://schemas.openxmlformats.org/drawingml/2006/wordprocessingDrawing" xmlns:w10="urn:schemas-microsoft-com:office:word" xmlns:w="http://schemas.openxmlformats.org/wordprocessingml/2006/main" xmlns:w14="http://schemas.microsoft.com/office/word/2010/wordml" xmlns:wpg="http://schemas.microsoft.com/office/word/2010/wordprocessingGroup" xmlns:wpi="http://schemas.microsoft.com/office/word/2010/wordprocessingInk" xmlns:wne="http://schemas.microsoft.com/office/word/2006/wordml" xmlns:wps="http://schemas.microsoft.com/office/word/2010/wordprocessingShape" mc:Ignorable="w14 wp14">
   <w:docDefaults>
     <w:rPrDefault>
       <w:rPr>
@@ -3501,7 +3464,7 @@
     </w:rPrDefault>
     <w:pPrDefault/>
   </w:docDefaults>
-  <w:latentStyles w:defLockedState="0" w:defUIPriority="99" w:defSemiHidden="1" w:defUnhideWhenUsed="1" w:defQFormat="0" w:count="267">
+  <w:latentStyles w:defLockedState="0" w:defUIPriority="99" w:defSemiHidden="1" w:defUnhideWhenUsed="1" w:defQFormat="0" w:count="276">
     <w:lsdException w:name="Normal" w:semiHidden="0" w:uiPriority="0" w:unhideWhenUsed="0" w:qFormat="1"/>
     <w:lsdException w:name="heading 1" w:semiHidden="0" w:uiPriority="9" w:unhideWhenUsed="0" w:qFormat="1"/>
     <w:lsdException w:name="heading 2" w:uiPriority="9" w:qFormat="1"/>
@@ -3652,7 +3615,7 @@
     <w:name w:val="heading 1"/>
     <w:basedOn w:val="a"/>
     <w:next w:val="a"/>
-    <w:link w:val="1Char"/>
+    <w:link w:val="10"/>
     <w:uiPriority w:val="9"/>
     <w:qFormat/>
     <w:rsid w:val="00735135"/>
@@ -3674,7 +3637,7 @@
     <w:name w:val="heading 2"/>
     <w:basedOn w:val="a"/>
     <w:next w:val="a"/>
-    <w:link w:val="2Char"/>
+    <w:link w:val="20"/>
     <w:uiPriority w:val="9"/>
     <w:unhideWhenUsed/>
     <w:qFormat/>
@@ -3697,7 +3660,7 @@
     <w:name w:val="heading 3"/>
     <w:basedOn w:val="a"/>
     <w:next w:val="a"/>
-    <w:link w:val="3Char"/>
+    <w:link w:val="30"/>
     <w:uiPriority w:val="9"/>
     <w:unhideWhenUsed/>
     <w:qFormat/>
@@ -3742,8 +3705,8 @@
     <w:semiHidden/>
     <w:unhideWhenUsed/>
   </w:style>
-  <w:style w:type="character" w:customStyle="1" w:styleId="1Char">
-    <w:name w:val="标题 1 Char"/>
+  <w:style w:type="character" w:customStyle="1" w:styleId="10">
+    <w:name w:val="标题 1字符"/>
     <w:basedOn w:val="a0"/>
     <w:link w:val="1"/>
     <w:uiPriority w:val="9"/>
@@ -3756,8 +3719,8 @@
       <w:szCs w:val="44"/>
     </w:rPr>
   </w:style>
-  <w:style w:type="character" w:customStyle="1" w:styleId="2Char">
-    <w:name w:val="标题 2 Char"/>
+  <w:style w:type="character" w:customStyle="1" w:styleId="20">
+    <w:name w:val="标题 2字符"/>
     <w:basedOn w:val="a0"/>
     <w:link w:val="2"/>
     <w:uiPriority w:val="9"/>
@@ -3794,7 +3757,7 @@
       <w:szCs w:val="32"/>
     </w:rPr>
   </w:style>
-  <w:style w:type="paragraph" w:styleId="20">
+  <w:style w:type="paragraph" w:styleId="21">
     <w:name w:val="toc 2"/>
     <w:basedOn w:val="a"/>
     <w:next w:val="a"/>
@@ -3814,7 +3777,7 @@
       <w:sz w:val="22"/>
     </w:rPr>
   </w:style>
-  <w:style w:type="paragraph" w:styleId="10">
+  <w:style w:type="paragraph" w:styleId="11">
     <w:name w:val="toc 1"/>
     <w:basedOn w:val="a"/>
     <w:next w:val="a"/>
@@ -3833,7 +3796,7 @@
       <w:sz w:val="22"/>
     </w:rPr>
   </w:style>
-  <w:style w:type="paragraph" w:styleId="30">
+  <w:style w:type="paragraph" w:styleId="31">
     <w:name w:val="toc 3"/>
     <w:basedOn w:val="a"/>
     <w:next w:val="a"/>
@@ -3863,8 +3826,8 @@
       <w:ind w:firstLineChars="200" w:firstLine="420"/>
     </w:pPr>
   </w:style>
-  <w:style w:type="character" w:customStyle="1" w:styleId="3Char">
-    <w:name w:val="标题 3 Char"/>
+  <w:style w:type="character" w:customStyle="1" w:styleId="30">
+    <w:name w:val="标题 3字符"/>
     <w:basedOn w:val="a0"/>
     <w:link w:val="3"/>
     <w:uiPriority w:val="9"/>
@@ -3882,6 +3845,7 @@
     <w:uiPriority w:val="39"/>
     <w:rsid w:val="002242B5"/>
     <w:tblPr>
+      <w:tblInd w:w="0" w:type="dxa"/>
       <w:tblBorders>
         <w:top w:val="single" w:sz="4" w:space="0" w:color="auto"/>
         <w:left w:val="single" w:sz="4" w:space="0" w:color="auto"/>
@@ -3890,7 +3854,40 @@
         <w:insideH w:val="single" w:sz="4" w:space="0" w:color="auto"/>
         <w:insideV w:val="single" w:sz="4" w:space="0" w:color="auto"/>
       </w:tblBorders>
+      <w:tblCellMar>
+        <w:top w:w="0" w:type="dxa"/>
+        <w:left w:w="108" w:type="dxa"/>
+        <w:bottom w:w="0" w:type="dxa"/>
+        <w:right w:w="108" w:type="dxa"/>
+      </w:tblCellMar>
     </w:tblPr>
+  </w:style>
+  <w:style w:type="paragraph" w:styleId="a5">
+    <w:name w:val="Balloon Text"/>
+    <w:basedOn w:val="a"/>
+    <w:link w:val="a6"/>
+    <w:uiPriority w:val="99"/>
+    <w:semiHidden/>
+    <w:unhideWhenUsed/>
+    <w:rsid w:val="00631AB1"/>
+    <w:rPr>
+      <w:rFonts w:ascii="Lucida Grande" w:hAnsi="Lucida Grande" w:cs="Lucida Grande"/>
+      <w:sz w:val="18"/>
+      <w:szCs w:val="18"/>
+    </w:rPr>
+  </w:style>
+  <w:style w:type="character" w:customStyle="1" w:styleId="a6">
+    <w:name w:val="批注框文本字符"/>
+    <w:basedOn w:val="a0"/>
+    <w:link w:val="a5"/>
+    <w:uiPriority w:val="99"/>
+    <w:semiHidden/>
+    <w:rsid w:val="00631AB1"/>
+    <w:rPr>
+      <w:rFonts w:ascii="Lucida Grande" w:hAnsi="Lucida Grande" w:cs="Lucida Grande"/>
+      <w:sz w:val="18"/>
+      <w:szCs w:val="18"/>
+    </w:rPr>
   </w:style>
 </w:styles>
 </file>
@@ -3903,7 +3900,7 @@
         <a:sysClr val="windowText" lastClr="000000"/>
       </a:dk1>
       <a:lt1>
-        <a:sysClr val="window" lastClr="CCE8CF"/>
+        <a:sysClr val="window" lastClr="FFFFFF"/>
       </a:lt1>
       <a:dk2>
         <a:srgbClr val="44546A"/>
@@ -3938,7 +3935,7 @@
     </a:clrScheme>
     <a:fontScheme name="Office">
       <a:majorFont>
-        <a:latin typeface="Calibri Light" panose="020F0302020204030204"/>
+        <a:latin typeface="Calibri Light"/>
         <a:ea typeface=""/>
         <a:cs typeface=""/>
         <a:font script="Jpan" typeface="ＭＳ ゴシック"/>
@@ -3973,7 +3970,7 @@
         <a:font script="Geor" typeface="Sylfaen"/>
       </a:majorFont>
       <a:minorFont>
-        <a:latin typeface="Calibri" panose="020F0502020204030204"/>
+        <a:latin typeface="Calibri"/>
         <a:ea typeface=""/>
         <a:cs typeface=""/>
         <a:font script="Jpan" typeface="ＭＳ 明朝"/>
@@ -4150,7 +4147,7 @@
   <a:extraClrSchemeLst/>
   <a:extLst>
     <a:ext uri="{05A4C25C-085E-4340-85A3-A5531E510DB2}">
-      <thm15:themeFamily xmlns="" xmlns:thm15="http://schemas.microsoft.com/office/thememl/2012/main" name="Office Theme" id="{62F939B6-93AF-4DB8-9C6B-D6C7DFDC589F}" vid="{4A3C46E8-61CC-4603-A589-7422A47A8E4A}"/>
+      <thm15:themeFamily xmlns:thm15="http://schemas.microsoft.com/office/thememl/2012/main" xmlns="" name="Office Theme" id="{62F939B6-93AF-4DB8-9C6B-D6C7DFDC589F}" vid="{4A3C46E8-61CC-4603-A589-7422A47A8E4A}"/>
     </a:ext>
   </a:extLst>
 </a:theme>
@@ -4161,7 +4158,7 @@
 </file>
 
 <file path=customXml/itemProps1.xml><?xml version="1.0" encoding="utf-8"?>
-<ds:datastoreItem xmlns:ds="http://schemas.openxmlformats.org/officeDocument/2006/customXml" ds:itemID="{CBD5D628-BDBD-4307-86CC-5CF68AB8B449}">
+<ds:datastoreItem xmlns:ds="http://schemas.openxmlformats.org/officeDocument/2006/customXml" ds:itemID="{B2F5C32D-97DE-304A-ABE8-CFBC506A757C}">
   <ds:schemaRefs>
     <ds:schemaRef ds:uri="http://schemas.openxmlformats.org/officeDocument/2006/bibliography"/>
   </ds:schemaRefs>

</xml_diff>